<commit_message>
The lab work was finished
</commit_message>
<xml_diff>
--- a/ReportLab2.docx
+++ b/ReportLab2.docx
@@ -1954,17 +1954,30 @@
     <w:p>
       <w:pPr>
         <w:pStyle w:val="a2"/>
-      </w:pPr>
-      <w:r>
-        <w:t>Данная структура позволяет удобно и компактно хранить информацию о количестве сравнений элементов при сортировке для различных типов входных данных (</w:t>
-      </w:r>
-      <w:proofErr w:type="spellStart"/>
-      <w:r>
-        <w:t>рандомные</w:t>
-      </w:r>
-      <w:proofErr w:type="spellEnd"/>
-      <w:r>
-        <w:t>, отсортированные и отсортированные в обратном порядке) и для разного количества элементов в массиве.</w:t>
+        <w:rPr>
+          <w:sz w:val="24"/>
+          <w:szCs w:val="24"/>
+          <w:lang w:eastAsia="ru-RU"/>
+        </w:rPr>
+      </w:pPr>
+      <w:r>
+        <w:t>Данный пользовательский тип данных (</w:t>
+      </w:r>
+      <w:proofErr w:type="spellStart"/>
+      <w:r>
+        <w:t>TResults</w:t>
+      </w:r>
+      <w:proofErr w:type="spellEnd"/>
+      <w:r>
+        <w:t xml:space="preserve">) представляет собой структуру, предназначенную для хранения результатов сортировок Шелла и выбора. Он включает в себя поля, определенные типом </w:t>
+      </w:r>
+      <w:proofErr w:type="spellStart"/>
+      <w:r>
+        <w:t>TAmOfIters</w:t>
+      </w:r>
+      <w:proofErr w:type="spellEnd"/>
+      <w:r>
+        <w:t>, которые отражают теоретическое и практическое количество сравнений элементов для каждого типа сортировки.</w:t>
       </w:r>
     </w:p>
     <w:p>
@@ -1972,7 +1985,7 @@
         <w:pStyle w:val="a2"/>
       </w:pPr>
       <w:r>
-        <w:t xml:space="preserve">Использование структуры </w:t>
+        <w:t xml:space="preserve">Структура </w:t>
       </w:r>
       <w:proofErr w:type="spellStart"/>
       <w:r>
@@ -1980,7 +1993,39 @@
       </w:r>
       <w:proofErr w:type="spellEnd"/>
       <w:r>
-        <w:t xml:space="preserve"> позволяет раздельно хранить теоретическое и практическое количество сравнений, что может быть полезным при анализе эффективности алгоритмов сортировки.</w:t>
+        <w:t xml:space="preserve"> имеет поля </w:t>
+      </w:r>
+      <w:proofErr w:type="spellStart"/>
+      <w:r>
+        <w:t>ShellTheor</w:t>
+      </w:r>
+      <w:proofErr w:type="spellEnd"/>
+      <w:r>
+        <w:t xml:space="preserve">, </w:t>
+      </w:r>
+      <w:proofErr w:type="spellStart"/>
+      <w:r>
+        <w:t>ShellPract</w:t>
+      </w:r>
+      <w:proofErr w:type="spellEnd"/>
+      <w:r>
+        <w:t xml:space="preserve">, </w:t>
+      </w:r>
+      <w:proofErr w:type="spellStart"/>
+      <w:r>
+        <w:t>SelectionTheor</w:t>
+      </w:r>
+      <w:proofErr w:type="spellEnd"/>
+      <w:r>
+        <w:t xml:space="preserve"> и </w:t>
+      </w:r>
+      <w:proofErr w:type="spellStart"/>
+      <w:r>
+        <w:t>SelectionPract</w:t>
+      </w:r>
+      <w:proofErr w:type="spellEnd"/>
+      <w:r>
+        <w:t>, которые соответствуют количеству сравнений элементов в теории и на практике для сортировки Шелла и выбором соответственно.</w:t>
       </w:r>
     </w:p>
     <w:p>
@@ -1988,7 +2033,7 @@
         <w:pStyle w:val="a2"/>
       </w:pPr>
       <w:r>
-        <w:t xml:space="preserve">Также использование массива </w:t>
+        <w:t xml:space="preserve">Массив </w:t>
       </w:r>
       <w:proofErr w:type="spellStart"/>
       <w:r>
@@ -1996,7 +2041,31 @@
       </w:r>
       <w:proofErr w:type="spellEnd"/>
       <w:r>
-        <w:t>, где каждому элементу соответствует конкретное количество элементов в анализируемых массивах, обеспечивает удобный доступ к результатам сортировок и позволяет быстро находить нужную информацию.</w:t>
+        <w:t xml:space="preserve">, состоящий из 6 элементов типа </w:t>
+      </w:r>
+      <w:proofErr w:type="spellStart"/>
+      <w:r>
+        <w:t>TResults</w:t>
+      </w:r>
+      <w:proofErr w:type="spellEnd"/>
+      <w:r>
+        <w:t xml:space="preserve">, инициализируется с использованием массива </w:t>
+      </w:r>
+      <w:proofErr w:type="spellStart"/>
+      <w:r>
+        <w:t>AmountsOfEl</w:t>
+      </w:r>
+      <w:proofErr w:type="spellEnd"/>
+      <w:r>
+        <w:t xml:space="preserve">, который определяет количество элементов в анализируемых массивах. Каждому элементу типа </w:t>
+      </w:r>
+      <w:proofErr w:type="spellStart"/>
+      <w:r>
+        <w:t>TResults</w:t>
+      </w:r>
+      <w:proofErr w:type="spellEnd"/>
+      <w:r>
+        <w:t xml:space="preserve"> соответствует определенное количество элементов в массиве.</w:t>
       </w:r>
     </w:p>
     <w:p>
@@ -2004,14 +2073,33 @@
         <w:pStyle w:val="a2"/>
       </w:pPr>
       <w:r>
-        <w:t>В целом, данная структура данных позволяет компактно</w:t>
-      </w:r>
-      <w:r>
-        <w:t>,</w:t>
-      </w:r>
-      <w:r>
-        <w:t xml:space="preserve"> и удобно хранить и анализировать результаты сортировок для различных типов данных и размеров массивов, что делает ее подходящей для данного типа задачи.</w:t>
-      </w:r>
+        <w:t>Такая структура данных целесообразна и отлично подходит для хране</w:t>
+      </w:r>
+      <w:r>
+        <w:lastRenderedPageBreak/>
+        <w:t xml:space="preserve">ния результатов сортировок. Она позволяет легко организовать и структурировать информацию о количестве сравнений элементов для разных типов сортировок и разного размера входных данных. Кроме того, использование вложенной структуры </w:t>
+      </w:r>
+      <w:proofErr w:type="spellStart"/>
+      <w:r>
+        <w:t>TAmOfIters</w:t>
+      </w:r>
+      <w:proofErr w:type="spellEnd"/>
+      <w:r>
+        <w:t xml:space="preserve"> позволяет более ясно отразить связь между теоретическим и практическим количеством сравнений.</w:t>
+      </w:r>
+    </w:p>
+    <w:p>
+      <w:pPr>
+        <w:pStyle w:val="a2"/>
+      </w:pPr>
+      <w:r>
+        <w:t>В целом, такая структура данных позволяет удобно сохранять и обрабатывать результаты сортировок для последующего анализа и отчетности, что делает её хорошо подходящей для данной задачи.</w:t>
+      </w:r>
+    </w:p>
+    <w:p>
+      <w:pPr>
+        <w:pStyle w:val="a2"/>
+      </w:pPr>
     </w:p>
     <w:p>
       <w:pPr>
@@ -2021,7 +2109,6 @@
         <w:rPr>
           <w:lang w:val="ru-RU"/>
         </w:rPr>
-        <w:lastRenderedPageBreak/>
         <w:t>Результаты анализа</w:t>
       </w:r>
       <w:r>
@@ -2213,14 +2300,8 @@
           <w:p>
             <w:pPr>
               <w:pStyle w:val="aff"/>
-              <w:rPr>
-                <w:lang w:val="en-US"/>
-              </w:rPr>
-            </w:pPr>
-            <w:r>
-              <w:rPr>
-                <w:lang w:val="en-US"/>
-              </w:rPr>
+            </w:pPr>
+            <w:r>
               <w:t>N=100</w:t>
             </w:r>
           </w:p>
@@ -2247,7 +2328,10 @@
               <w:pStyle w:val="aff"/>
             </w:pPr>
             <w:r>
-              <w:t>731</w:t>
+              <w:t>7</w:t>
+            </w:r>
+            <w:r>
+              <w:t>19</w:t>
             </w:r>
           </w:p>
         </w:tc>
@@ -2273,7 +2357,7 @@
               <w:pStyle w:val="aff"/>
             </w:pPr>
             <w:r>
-              <w:t>5049</w:t>
+              <w:t>4950</w:t>
             </w:r>
           </w:p>
         </w:tc>
@@ -2300,9 +2384,6 @@
           <w:p>
             <w:pPr>
               <w:pStyle w:val="aff"/>
-              <w:rPr>
-                <w:lang w:val="en-US"/>
-              </w:rPr>
             </w:pPr>
           </w:p>
         </w:tc>
@@ -2354,7 +2435,7 @@
               <w:pStyle w:val="aff"/>
             </w:pPr>
             <w:r>
-              <w:t>5049</w:t>
+              <w:t>4950</w:t>
             </w:r>
           </w:p>
         </w:tc>
@@ -2381,9 +2462,6 @@
           <w:p>
             <w:pPr>
               <w:pStyle w:val="aff"/>
-              <w:rPr>
-                <w:lang w:val="en-US"/>
-              </w:rPr>
             </w:pPr>
           </w:p>
         </w:tc>
@@ -2435,7 +2513,7 @@
               <w:pStyle w:val="aff"/>
             </w:pPr>
             <w:r>
-              <w:t>5049</w:t>
+              <w:t>4950</w:t>
             </w:r>
           </w:p>
         </w:tc>
@@ -2464,13 +2542,7 @@
               <w:pStyle w:val="aff"/>
             </w:pPr>
             <w:r>
-              <w:rPr>
-                <w:lang w:val="en-US"/>
-              </w:rPr>
-              <w:t>N=</w:t>
-            </w:r>
-            <w:r>
-              <w:t>250</w:t>
+              <w:t>N=250</w:t>
             </w:r>
           </w:p>
         </w:tc>
@@ -2496,7 +2568,10 @@
               <w:pStyle w:val="aff"/>
             </w:pPr>
             <w:r>
-              <w:t>2393</w:t>
+              <w:t>239</w:t>
+            </w:r>
+            <w:r>
+              <w:t>8</w:t>
             </w:r>
           </w:p>
         </w:tc>
@@ -2522,7 +2597,7 @@
               <w:pStyle w:val="aff"/>
             </w:pPr>
             <w:r>
-              <w:t>31374</w:t>
+              <w:t>31125</w:t>
             </w:r>
           </w:p>
         </w:tc>
@@ -2549,9 +2624,6 @@
           <w:p>
             <w:pPr>
               <w:pStyle w:val="aff"/>
-              <w:rPr>
-                <w:lang w:val="en-US"/>
-              </w:rPr>
             </w:pPr>
           </w:p>
         </w:tc>
@@ -2603,7 +2675,7 @@
               <w:pStyle w:val="aff"/>
             </w:pPr>
             <w:r>
-              <w:t>31374</w:t>
+              <w:t>31125</w:t>
             </w:r>
           </w:p>
         </w:tc>
@@ -2630,9 +2702,6 @@
           <w:p>
             <w:pPr>
               <w:pStyle w:val="aff"/>
-              <w:rPr>
-                <w:lang w:val="en-US"/>
-              </w:rPr>
             </w:pPr>
           </w:p>
         </w:tc>
@@ -2684,7 +2753,7 @@
               <w:pStyle w:val="aff"/>
             </w:pPr>
             <w:r>
-              <w:t>31374</w:t>
+              <w:t>31125</w:t>
             </w:r>
           </w:p>
         </w:tc>
@@ -2711,50 +2780,38 @@
           <w:p>
             <w:pPr>
               <w:pStyle w:val="aff"/>
-              <w:rPr>
-                <w:lang w:val="en-US"/>
-              </w:rPr>
-            </w:pPr>
-            <w:r>
-              <w:rPr>
-                <w:lang w:val="en-US"/>
-              </w:rPr>
-              <w:t>N=</w:t>
-            </w:r>
+            </w:pPr>
+            <w:r>
+              <w:t>N=500</w:t>
+            </w:r>
+          </w:p>
+        </w:tc>
+        <w:tc>
+          <w:tcPr>
+            <w:tcW w:w="1701" w:type="dxa"/>
+          </w:tcPr>
+          <w:p>
+            <w:pPr>
+              <w:pStyle w:val="aff"/>
+            </w:pPr>
+            <w:r>
+              <w:t>Случайный</w:t>
+            </w:r>
+          </w:p>
+        </w:tc>
+        <w:tc>
+          <w:tcPr>
+            <w:tcW w:w="1559" w:type="dxa"/>
+          </w:tcPr>
+          <w:p>
+            <w:pPr>
+              <w:pStyle w:val="aff"/>
+            </w:pPr>
             <w:r>
               <w:t>5</w:t>
             </w:r>
             <w:r>
-              <w:t>0</w:t>
-            </w:r>
-            <w:r>
-              <w:t>0</w:t>
-            </w:r>
-          </w:p>
-        </w:tc>
-        <w:tc>
-          <w:tcPr>
-            <w:tcW w:w="1701" w:type="dxa"/>
-          </w:tcPr>
-          <w:p>
-            <w:pPr>
-              <w:pStyle w:val="aff"/>
-            </w:pPr>
-            <w:r>
-              <w:t>Случайный</w:t>
-            </w:r>
-          </w:p>
-        </w:tc>
-        <w:tc>
-          <w:tcPr>
-            <w:tcW w:w="1559" w:type="dxa"/>
-          </w:tcPr>
-          <w:p>
-            <w:pPr>
-              <w:pStyle w:val="aff"/>
-            </w:pPr>
-            <w:r>
-              <w:t>5146</w:t>
+              <w:t>442</w:t>
             </w:r>
           </w:p>
         </w:tc>
@@ -2780,7 +2837,7 @@
               <w:pStyle w:val="aff"/>
             </w:pPr>
             <w:r>
-              <w:t>125249</w:t>
+              <w:t>124750</w:t>
             </w:r>
           </w:p>
         </w:tc>
@@ -2807,9 +2864,6 @@
           <w:p>
             <w:pPr>
               <w:pStyle w:val="aff"/>
-              <w:rPr>
-                <w:lang w:val="en-US"/>
-              </w:rPr>
             </w:pPr>
           </w:p>
         </w:tc>
@@ -2861,7 +2915,7 @@
               <w:pStyle w:val="aff"/>
             </w:pPr>
             <w:r>
-              <w:t>125249</w:t>
+              <w:t>124750</w:t>
             </w:r>
           </w:p>
         </w:tc>
@@ -2888,9 +2942,6 @@
           <w:p>
             <w:pPr>
               <w:pStyle w:val="aff"/>
-              <w:rPr>
-                <w:lang w:val="en-US"/>
-              </w:rPr>
             </w:pPr>
           </w:p>
         </w:tc>
@@ -2942,7 +2993,7 @@
               <w:pStyle w:val="aff"/>
             </w:pPr>
             <w:r>
-              <w:t>125249</w:t>
+              <w:t>124750</w:t>
             </w:r>
           </w:p>
         </w:tc>
@@ -2969,21 +3020,9 @@
           <w:p>
             <w:pPr>
               <w:pStyle w:val="aff"/>
-              <w:rPr>
-                <w:lang w:val="en-US"/>
-              </w:rPr>
-            </w:pPr>
-            <w:r>
-              <w:rPr>
-                <w:lang w:val="en-US"/>
-              </w:rPr>
-              <w:t>N=</w:t>
-            </w:r>
-            <w:r>
-              <w:t>10</w:t>
-            </w:r>
-            <w:r>
-              <w:t>00</w:t>
+            </w:pPr>
+            <w:r>
+              <w:t>N=1000</w:t>
             </w:r>
           </w:p>
         </w:tc>
@@ -3009,7 +3048,10 @@
               <w:pStyle w:val="aff"/>
             </w:pPr>
             <w:r>
-              <w:t>12008</w:t>
+              <w:t>12</w:t>
+            </w:r>
+            <w:r>
+              <w:t>325</w:t>
             </w:r>
           </w:p>
         </w:tc>
@@ -3035,7 +3077,7 @@
               <w:pStyle w:val="aff"/>
             </w:pPr>
             <w:r>
-              <w:t>500499</w:t>
+              <w:t>499500</w:t>
             </w:r>
           </w:p>
         </w:tc>
@@ -3062,9 +3104,6 @@
           <w:p>
             <w:pPr>
               <w:pStyle w:val="aff"/>
-              <w:rPr>
-                <w:lang w:val="en-US"/>
-              </w:rPr>
             </w:pPr>
           </w:p>
         </w:tc>
@@ -3116,7 +3155,7 @@
               <w:pStyle w:val="aff"/>
             </w:pPr>
             <w:r>
-              <w:t>500499</w:t>
+              <w:t>499500</w:t>
             </w:r>
           </w:p>
         </w:tc>
@@ -3139,13 +3178,13 @@
           <w:tcPr>
             <w:tcW w:w="1271" w:type="dxa"/>
             <w:vMerge/>
-          </w:tcPr>
-          <w:p>
-            <w:pPr>
-              <w:pStyle w:val="aff"/>
-              <w:rPr>
-                <w:lang w:val="en-US"/>
-              </w:rPr>
+            <w:tcBorders>
+              <w:bottom w:val="single" w:sz="4" w:space="0" w:color="auto"/>
+            </w:tcBorders>
+          </w:tcPr>
+          <w:p>
+            <w:pPr>
+              <w:pStyle w:val="aff"/>
             </w:pPr>
           </w:p>
         </w:tc>
@@ -3197,7 +3236,7 @@
               <w:pStyle w:val="aff"/>
             </w:pPr>
             <w:r>
-              <w:t>500499</w:t>
+              <w:t>499500</w:t>
             </w:r>
           </w:p>
         </w:tc>
@@ -3220,25 +3259,16 @@
           <w:tcPr>
             <w:tcW w:w="1271" w:type="dxa"/>
             <w:vMerge w:val="restart"/>
-          </w:tcPr>
-          <w:p>
-            <w:pPr>
-              <w:pStyle w:val="aff"/>
-              <w:rPr>
-                <w:lang w:val="en-US"/>
-              </w:rPr>
-            </w:pPr>
-            <w:r>
-              <w:rPr>
-                <w:lang w:val="en-US"/>
-              </w:rPr>
-              <w:t>N=</w:t>
-            </w:r>
-            <w:r>
-              <w:t>2</w:t>
-            </w:r>
-            <w:r>
-              <w:t>000</w:t>
+            <w:tcBorders>
+              <w:bottom w:val="nil"/>
+            </w:tcBorders>
+          </w:tcPr>
+          <w:p>
+            <w:pPr>
+              <w:pStyle w:val="aff"/>
+            </w:pPr>
+            <w:r>
+              <w:t>N=2000</w:t>
             </w:r>
           </w:p>
         </w:tc>
@@ -3264,7 +3294,10 @@
               <w:pStyle w:val="aff"/>
             </w:pPr>
             <w:r>
-              <w:t>26842</w:t>
+              <w:t>26</w:t>
+            </w:r>
+            <w:r>
+              <w:t>797</w:t>
             </w:r>
           </w:p>
         </w:tc>
@@ -3290,7 +3323,7 @@
               <w:pStyle w:val="aff"/>
             </w:pPr>
             <w:r>
-              <w:t>2000999</w:t>
+              <w:t>1999000</w:t>
             </w:r>
           </w:p>
         </w:tc>
@@ -3313,19 +3346,22 @@
           <w:tcPr>
             <w:tcW w:w="1271" w:type="dxa"/>
             <w:vMerge/>
-          </w:tcPr>
-          <w:p>
-            <w:pPr>
-              <w:pStyle w:val="aff"/>
-              <w:rPr>
-                <w:lang w:val="en-US"/>
-              </w:rPr>
+            <w:tcBorders>
+              <w:bottom w:val="nil"/>
+            </w:tcBorders>
+          </w:tcPr>
+          <w:p>
+            <w:pPr>
+              <w:pStyle w:val="aff"/>
             </w:pPr>
           </w:p>
         </w:tc>
         <w:tc>
           <w:tcPr>
             <w:tcW w:w="1701" w:type="dxa"/>
+            <w:tcBorders>
+              <w:bottom w:val="single" w:sz="4" w:space="0" w:color="auto"/>
+            </w:tcBorders>
           </w:tcPr>
           <w:p>
             <w:pPr>
@@ -3339,6 +3375,9 @@
         <w:tc>
           <w:tcPr>
             <w:tcW w:w="1559" w:type="dxa"/>
+            <w:tcBorders>
+              <w:bottom w:val="single" w:sz="4" w:space="0" w:color="auto"/>
+            </w:tcBorders>
           </w:tcPr>
           <w:p>
             <w:pPr>
@@ -3352,6 +3391,9 @@
         <w:tc>
           <w:tcPr>
             <w:tcW w:w="1560" w:type="dxa"/>
+            <w:tcBorders>
+              <w:bottom w:val="single" w:sz="4" w:space="0" w:color="auto"/>
+            </w:tcBorders>
           </w:tcPr>
           <w:p>
             <w:pPr>
@@ -3365,19 +3407,25 @@
         <w:tc>
           <w:tcPr>
             <w:tcW w:w="1695" w:type="dxa"/>
-          </w:tcPr>
-          <w:p>
-            <w:pPr>
-              <w:pStyle w:val="aff"/>
-            </w:pPr>
-            <w:r>
-              <w:t>2000999</w:t>
+            <w:tcBorders>
+              <w:bottom w:val="single" w:sz="4" w:space="0" w:color="auto"/>
+            </w:tcBorders>
+          </w:tcPr>
+          <w:p>
+            <w:pPr>
+              <w:pStyle w:val="aff"/>
+            </w:pPr>
+            <w:r>
+              <w:t>1999000</w:t>
             </w:r>
           </w:p>
         </w:tc>
         <w:tc>
           <w:tcPr>
             <w:tcW w:w="1558" w:type="dxa"/>
+            <w:tcBorders>
+              <w:bottom w:val="single" w:sz="4" w:space="0" w:color="auto"/>
+            </w:tcBorders>
           </w:tcPr>
           <w:p>
             <w:pPr>
@@ -3394,19 +3442,22 @@
           <w:tcPr>
             <w:tcW w:w="1271" w:type="dxa"/>
             <w:vMerge/>
-          </w:tcPr>
-          <w:p>
-            <w:pPr>
-              <w:pStyle w:val="aff"/>
-              <w:rPr>
-                <w:lang w:val="en-US"/>
-              </w:rPr>
+            <w:tcBorders>
+              <w:bottom w:val="nil"/>
+            </w:tcBorders>
+          </w:tcPr>
+          <w:p>
+            <w:pPr>
+              <w:pStyle w:val="aff"/>
             </w:pPr>
           </w:p>
         </w:tc>
         <w:tc>
           <w:tcPr>
             <w:tcW w:w="1701" w:type="dxa"/>
+            <w:tcBorders>
+              <w:bottom w:val="nil"/>
+            </w:tcBorders>
           </w:tcPr>
           <w:p>
             <w:pPr>
@@ -3420,6 +3471,9 @@
         <w:tc>
           <w:tcPr>
             <w:tcW w:w="1559" w:type="dxa"/>
+            <w:tcBorders>
+              <w:bottom w:val="nil"/>
+            </w:tcBorders>
           </w:tcPr>
           <w:p>
             <w:pPr>
@@ -3433,6 +3487,9 @@
         <w:tc>
           <w:tcPr>
             <w:tcW w:w="1560" w:type="dxa"/>
+            <w:tcBorders>
+              <w:bottom w:val="nil"/>
+            </w:tcBorders>
           </w:tcPr>
           <w:p>
             <w:pPr>
@@ -3446,19 +3503,25 @@
         <w:tc>
           <w:tcPr>
             <w:tcW w:w="1695" w:type="dxa"/>
-          </w:tcPr>
-          <w:p>
-            <w:pPr>
-              <w:pStyle w:val="aff"/>
-            </w:pPr>
-            <w:r>
-              <w:t>2000999</w:t>
+            <w:tcBorders>
+              <w:bottom w:val="nil"/>
+            </w:tcBorders>
+          </w:tcPr>
+          <w:p>
+            <w:pPr>
+              <w:pStyle w:val="aff"/>
+            </w:pPr>
+            <w:r>
+              <w:t>1999000</w:t>
             </w:r>
           </w:p>
         </w:tc>
         <w:tc>
           <w:tcPr>
             <w:tcW w:w="1558" w:type="dxa"/>
+            <w:tcBorders>
+              <w:bottom w:val="nil"/>
+            </w:tcBorders>
           </w:tcPr>
           <w:p>
             <w:pPr>
@@ -3466,6 +3529,121 @@
             </w:pPr>
             <w:r>
               <w:t>1999000</w:t>
+            </w:r>
+          </w:p>
+        </w:tc>
+      </w:tr>
+    </w:tbl>
+    <w:p>
+      <w:pPr>
+        <w:pStyle w:val="a2"/>
+        <w:ind w:firstLine="0"/>
+      </w:pPr>
+    </w:p>
+    <w:p>
+      <w:pPr>
+        <w:pStyle w:val="a2"/>
+        <w:ind w:firstLine="0"/>
+      </w:pPr>
+      <w:r>
+        <w:lastRenderedPageBreak/>
+        <w:t>Продолжение таблицы 2</w:t>
+      </w:r>
+    </w:p>
+    <w:tbl>
+      <w:tblPr>
+        <w:tblStyle w:val="af3"/>
+        <w:tblW w:w="0" w:type="auto"/>
+        <w:tblLook w:val="04A0" w:firstRow="1" w:lastRow="0" w:firstColumn="1" w:lastColumn="0" w:noHBand="0" w:noVBand="1"/>
+      </w:tblPr>
+      <w:tblGrid>
+        <w:gridCol w:w="1271"/>
+        <w:gridCol w:w="1701"/>
+        <w:gridCol w:w="1559"/>
+        <w:gridCol w:w="1560"/>
+        <w:gridCol w:w="1695"/>
+        <w:gridCol w:w="1558"/>
+      </w:tblGrid>
+      <w:tr>
+        <w:tc>
+          <w:tcPr>
+            <w:tcW w:w="1271" w:type="dxa"/>
+            <w:vMerge w:val="restart"/>
+          </w:tcPr>
+          <w:p>
+            <w:pPr>
+              <w:pStyle w:val="aff"/>
+            </w:pPr>
+            <w:r>
+              <w:t>N=3000</w:t>
+            </w:r>
+          </w:p>
+        </w:tc>
+        <w:tc>
+          <w:tcPr>
+            <w:tcW w:w="1701" w:type="dxa"/>
+          </w:tcPr>
+          <w:p>
+            <w:pPr>
+              <w:pStyle w:val="aff"/>
+            </w:pPr>
+            <w:r>
+              <w:t>Случайный</w:t>
+            </w:r>
+          </w:p>
+        </w:tc>
+        <w:tc>
+          <w:tcPr>
+            <w:tcW w:w="1559" w:type="dxa"/>
+          </w:tcPr>
+          <w:p>
+            <w:pPr>
+              <w:pStyle w:val="aff"/>
+            </w:pPr>
+            <w:r>
+              <w:t>4</w:t>
+            </w:r>
+            <w:r>
+              <w:t>4112</w:t>
+            </w:r>
+          </w:p>
+        </w:tc>
+        <w:tc>
+          <w:tcPr>
+            <w:tcW w:w="1560" w:type="dxa"/>
+          </w:tcPr>
+          <w:p>
+            <w:pPr>
+              <w:pStyle w:val="aff"/>
+            </w:pPr>
+            <w:r>
+              <w:t>36000</w:t>
+            </w:r>
+          </w:p>
+        </w:tc>
+        <w:tc>
+          <w:tcPr>
+            <w:tcW w:w="1695" w:type="dxa"/>
+          </w:tcPr>
+          <w:p>
+            <w:pPr>
+              <w:pStyle w:val="aff"/>
+            </w:pPr>
+            <w:r>
+              <w:t>4498500</w:t>
+            </w:r>
+          </w:p>
+        </w:tc>
+        <w:tc>
+          <w:tcPr>
+            <w:tcW w:w="1558" w:type="dxa"/>
+          </w:tcPr>
+          <w:p>
+            <w:pPr>
+              <w:pStyle w:val="aff"/>
+            </w:pPr>
+            <w:r>
+              <w:t>4498500</w:t>
             </w:r>
           </w:p>
         </w:tc>
@@ -3474,26 +3652,12 @@
         <w:tc>
           <w:tcPr>
             <w:tcW w:w="1271" w:type="dxa"/>
-          </w:tcPr>
-          <w:p>
-            <w:pPr>
-              <w:pStyle w:val="aff"/>
-              <w:rPr>
-                <w:lang w:val="en-US"/>
-              </w:rPr>
-            </w:pPr>
-            <w:r>
-              <w:rPr>
-                <w:lang w:val="en-US"/>
-              </w:rPr>
-              <w:t>N=</w:t>
-            </w:r>
-            <w:r>
-              <w:t>3</w:t>
-            </w:r>
-            <w:r>
-              <w:t>000</w:t>
-            </w:r>
+            <w:vMerge/>
+          </w:tcPr>
+          <w:p>
+            <w:pPr>
+              <w:pStyle w:val="aff"/>
+            </w:pPr>
           </w:p>
         </w:tc>
         <w:tc>
@@ -3505,7 +3669,7 @@
               <w:pStyle w:val="aff"/>
             </w:pPr>
             <w:r>
-              <w:t>Случайный</w:t>
+              <w:t>Сортированный</w:t>
             </w:r>
           </w:p>
         </w:tc>
@@ -3518,7 +3682,7 @@
               <w:pStyle w:val="aff"/>
             </w:pPr>
             <w:r>
-              <w:t>43610</w:t>
+              <w:t>19364</w:t>
             </w:r>
           </w:p>
         </w:tc>
@@ -3544,7 +3708,7 @@
               <w:pStyle w:val="aff"/>
             </w:pPr>
             <w:r>
-              <w:t>4501499</w:t>
+              <w:t>4498500</w:t>
             </w:r>
           </w:p>
         </w:tc>
@@ -3566,13 +3730,11 @@
         <w:tc>
           <w:tcPr>
             <w:tcW w:w="1271" w:type="dxa"/>
-          </w:tcPr>
-          <w:p>
-            <w:pPr>
-              <w:pStyle w:val="aff"/>
-              <w:rPr>
-                <w:lang w:val="en-US"/>
-              </w:rPr>
+            <w:vMerge/>
+          </w:tcPr>
+          <w:p>
+            <w:pPr>
+              <w:pStyle w:val="aff"/>
             </w:pPr>
           </w:p>
         </w:tc>
@@ -3585,7 +3747,7 @@
               <w:pStyle w:val="aff"/>
             </w:pPr>
             <w:r>
-              <w:t>Сортированный</w:t>
+              <w:t>Перевернутый</w:t>
             </w:r>
           </w:p>
         </w:tc>
@@ -3598,7 +3760,7 @@
               <w:pStyle w:val="aff"/>
             </w:pPr>
             <w:r>
-              <w:t>19364</w:t>
+              <w:t>32870</w:t>
             </w:r>
           </w:p>
         </w:tc>
@@ -3624,87 +3786,7 @@
               <w:pStyle w:val="aff"/>
             </w:pPr>
             <w:r>
-              <w:t>4501499</w:t>
-            </w:r>
-          </w:p>
-        </w:tc>
-        <w:tc>
-          <w:tcPr>
-            <w:tcW w:w="1558" w:type="dxa"/>
-          </w:tcPr>
-          <w:p>
-            <w:pPr>
-              <w:pStyle w:val="aff"/>
-            </w:pPr>
-            <w:r>
               <w:t>4498500</w:t>
-            </w:r>
-          </w:p>
-        </w:tc>
-      </w:tr>
-      <w:tr>
-        <w:tc>
-          <w:tcPr>
-            <w:tcW w:w="1271" w:type="dxa"/>
-          </w:tcPr>
-          <w:p>
-            <w:pPr>
-              <w:pStyle w:val="aff"/>
-              <w:rPr>
-                <w:lang w:val="en-US"/>
-              </w:rPr>
-            </w:pPr>
-          </w:p>
-        </w:tc>
-        <w:tc>
-          <w:tcPr>
-            <w:tcW w:w="1701" w:type="dxa"/>
-          </w:tcPr>
-          <w:p>
-            <w:pPr>
-              <w:pStyle w:val="aff"/>
-            </w:pPr>
-            <w:r>
-              <w:t>Перевернутый</w:t>
-            </w:r>
-          </w:p>
-        </w:tc>
-        <w:tc>
-          <w:tcPr>
-            <w:tcW w:w="1559" w:type="dxa"/>
-          </w:tcPr>
-          <w:p>
-            <w:pPr>
-              <w:pStyle w:val="aff"/>
-            </w:pPr>
-            <w:r>
-              <w:t>32870</w:t>
-            </w:r>
-          </w:p>
-        </w:tc>
-        <w:tc>
-          <w:tcPr>
-            <w:tcW w:w="1560" w:type="dxa"/>
-          </w:tcPr>
-          <w:p>
-            <w:pPr>
-              <w:pStyle w:val="aff"/>
-            </w:pPr>
-            <w:r>
-              <w:t>36000</w:t>
-            </w:r>
-          </w:p>
-        </w:tc>
-        <w:tc>
-          <w:tcPr>
-            <w:tcW w:w="1695" w:type="dxa"/>
-          </w:tcPr>
-          <w:p>
-            <w:pPr>
-              <w:pStyle w:val="aff"/>
-            </w:pPr>
-            <w:r>
-              <w:t>4501499</w:t>
             </w:r>
           </w:p>
         </w:tc>
@@ -3726,52 +3808,65 @@
     <w:p>
       <w:pPr>
         <w:pStyle w:val="a2"/>
-      </w:pPr>
+        <w:ind w:firstLine="0"/>
+      </w:pPr>
+    </w:p>
+    <w:p>
+      <w:pPr>
+        <w:pStyle w:val="2"/>
+        <w:rPr>
+          <w:lang w:val="ru-RU"/>
+        </w:rPr>
+      </w:pPr>
+      <w:r>
+        <w:rPr>
+          <w:lang w:val="ru-RU"/>
+        </w:rPr>
+        <w:t>Сравнение результатов сортировок</w:t>
+      </w:r>
     </w:p>
     <w:p>
       <w:pPr>
         <w:pStyle w:val="a2"/>
       </w:pPr>
       <w:r>
-        <w:rPr>
-          <w:noProof/>
-        </w:rPr>
-        <w:lastRenderedPageBreak/>
-        <w:drawing>
-          <wp:inline distT="0" distB="0" distL="0" distR="0" wp14:anchorId="23E3D74F" wp14:editId="138C65A2">
-            <wp:extent cx="4104760" cy="4036742"/>
-            <wp:effectExtent l="0" t="0" r="0" b="1905"/>
-            <wp:docPr id="2" name="Рисунок 2"/>
-            <wp:cNvGraphicFramePr>
-              <a:graphicFrameLocks xmlns:a="http://schemas.openxmlformats.org/drawingml/2006/main" noChangeAspect="1"/>
-            </wp:cNvGraphicFramePr>
-            <a:graphic xmlns:a="http://schemas.openxmlformats.org/drawingml/2006/main">
-              <a:graphicData uri="http://schemas.openxmlformats.org/drawingml/2006/picture">
-                <pic:pic xmlns:pic="http://schemas.openxmlformats.org/drawingml/2006/picture">
-                  <pic:nvPicPr>
-                    <pic:cNvPr id="1" name=""/>
-                    <pic:cNvPicPr/>
-                  </pic:nvPicPr>
-                  <pic:blipFill>
-                    <a:blip r:embed="rId8"/>
-                    <a:stretch>
-                      <a:fillRect/>
-                    </a:stretch>
-                  </pic:blipFill>
-                  <pic:spPr>
-                    <a:xfrm>
-                      <a:off x="0" y="0"/>
-                      <a:ext cx="4106715" cy="4038665"/>
-                    </a:xfrm>
-                    <a:prstGeom prst="rect">
-                      <a:avLst/>
-                    </a:prstGeom>
-                  </pic:spPr>
-                </pic:pic>
-              </a:graphicData>
-            </a:graphic>
-          </wp:inline>
-        </w:drawing>
+        <w:t xml:space="preserve">Исходя из анализа сортировок видно, что сортировка Шелла работает в разы лучше сортировки выбором и с увеличением количества элементов разница между количествами сравнений растет пропорционально. </w:t>
+      </w:r>
+    </w:p>
+    <w:p>
+      <w:pPr>
+        <w:pStyle w:val="a2"/>
+      </w:pPr>
+      <w:r>
+        <w:t xml:space="preserve">Однако нельзя не заметить, что сортировка выбором лучше поддается </w:t>
+      </w:r>
+      <w:r>
+        <w:t>точному анализу и предсказанию количества сравнени</w:t>
+      </w:r>
+      <w:r>
+        <w:t>й, ведь независимо от того, какие элементы находятся в массиве, количество сравнений всегда будет фиксированным числом</w:t>
+      </w:r>
+      <w:r>
+        <w:t>.</w:t>
+      </w:r>
+      <w:r>
+        <w:t xml:space="preserve"> </w:t>
+      </w:r>
+    </w:p>
+    <w:p>
+      <w:pPr>
+        <w:pStyle w:val="a2"/>
+      </w:pPr>
+      <w:r>
+        <w:t xml:space="preserve">В свою очередь сортировка Шелла не может похвастаться такой стабильностью. Так, лучшим набором элементов для сортировки Шелла является отсортированный массив. Худшим же будет случай при наборе случайных чисел. </w:t>
+      </w:r>
+    </w:p>
+    <w:p>
+      <w:pPr>
+        <w:pStyle w:val="a2"/>
+      </w:pPr>
+      <w:r>
+        <w:t>Подводя итоги, можно с уверенностью сказать, что, ни смотря на меньшую стабильность, сортировка Шелла работает намного быстрее сортировки выбора, поэтому и является предпочтительным выбором при необходимости использования алгоритмов сортировки в практике.</w:t>
       </w:r>
     </w:p>
     <w:p>
@@ -9799,7 +9894,7 @@
         <w:keepNext/>
       </w:pPr>
       <w:r>
-        <w:object w:dxaOrig="3271" w:dyaOrig="10951" w14:anchorId="6513481C">
+        <w:object w:dxaOrig="3270" w:dyaOrig="10950" w14:anchorId="6513481C">
           <v:shapetype id="_x0000_t75" coordsize="21600,21600" o:spt="75" o:preferrelative="t" path="m@4@5l@4@11@9@11@9@5xe" filled="f" stroked="f">
             <v:stroke joinstyle="miter"/>
             <v:formulas>
@@ -9819,10 +9914,10 @@
             <v:path o:extrusionok="f" gradientshapeok="t" o:connecttype="rect"/>
             <o:lock v:ext="edit" aspectratio="t"/>
           </v:shapetype>
-          <v:shape id="_x0000_i1025" type="#_x0000_t75" style="width:158.05pt;height:540pt" o:ole="">
-            <v:imagedata r:id="rId9" o:title=""/>
+          <v:shape id="_x0000_i1043" type="#_x0000_t75" style="width:153pt;height:522pt" o:ole="">
+            <v:imagedata r:id="rId8" o:title=""/>
           </v:shape>
-          <o:OLEObject Type="Embed" ProgID="Visio.Drawing.15" ShapeID="_x0000_i1025" DrawAspect="Content" ObjectID="_1745335017" r:id="rId10"/>
+          <o:OLEObject Type="Embed" ProgID="Visio.Drawing.15" ShapeID="_x0000_i1043" DrawAspect="Content" ObjectID="_1745347085" r:id="rId9"/>
         </w:object>
       </w:r>
     </w:p>
@@ -9895,11 +9990,11 @@
         <w:keepNext/>
       </w:pPr>
       <w:r>
-        <w:object w:dxaOrig="3301" w:dyaOrig="13636" w14:anchorId="704D83E5">
-          <v:shape id="_x0000_i1026" type="#_x0000_t75" style="width:158.05pt;height:9in" o:ole="">
-            <v:imagedata r:id="rId11" o:title=""/>
+        <w:object w:dxaOrig="3540" w:dyaOrig="14715" w14:anchorId="2CD728A4">
+          <v:shape id="_x0000_i1050" type="#_x0000_t75" style="width:159pt;height:661.5pt" o:ole="">
+            <v:imagedata r:id="rId10" o:title=""/>
           </v:shape>
-          <o:OLEObject Type="Embed" ProgID="Visio.Drawing.15" ShapeID="_x0000_i1026" DrawAspect="Content" ObjectID="_1745335018" r:id="rId12"/>
+          <o:OLEObject Type="Embed" ProgID="Visio.Drawing.15" ShapeID="_x0000_i1050" DrawAspect="Content" ObjectID="_1745347086" r:id="rId11"/>
         </w:object>
       </w:r>
     </w:p>
@@ -9973,10 +10068,10 @@
       </w:pPr>
       <w:r>
         <w:object w:dxaOrig="10276" w:dyaOrig="11281" w14:anchorId="726DD71F">
-          <v:shape id="_x0000_i1027" type="#_x0000_t75" style="width:468pt;height:511pt" o:ole="">
-            <v:imagedata r:id="rId13" o:title=""/>
+          <v:shape id="_x0000_i1027" type="#_x0000_t75" style="width:468.75pt;height:510.75pt" o:ole="">
+            <v:imagedata r:id="rId12" o:title=""/>
           </v:shape>
-          <o:OLEObject Type="Embed" ProgID="Visio.Drawing.15" ShapeID="_x0000_i1027" DrawAspect="Content" ObjectID="_1745335019" r:id="rId14"/>
+          <o:OLEObject Type="Embed" ProgID="Visio.Drawing.15" ShapeID="_x0000_i1027" DrawAspect="Content" ObjectID="_1745347087" r:id="rId13"/>
         </w:object>
       </w:r>
     </w:p>
@@ -10055,10 +10150,10 @@
       </w:pPr>
       <w:r>
         <w:object w:dxaOrig="2370" w:dyaOrig="5176" w14:anchorId="2BB05439">
-          <v:shape id="_x0000_i1028" type="#_x0000_t75" style="width:115pt;height:259pt" o:ole="">
-            <v:imagedata r:id="rId15" o:title=""/>
+          <v:shape id="_x0000_i1028" type="#_x0000_t75" style="width:114.75pt;height:258.75pt" o:ole="">
+            <v:imagedata r:id="rId14" o:title=""/>
           </v:shape>
-          <o:OLEObject Type="Embed" ProgID="Visio.Drawing.15" ShapeID="_x0000_i1028" DrawAspect="Content" ObjectID="_1745335020" r:id="rId16"/>
+          <o:OLEObject Type="Embed" ProgID="Visio.Drawing.15" ShapeID="_x0000_i1028" DrawAspect="Content" ObjectID="_1745347088" r:id="rId15"/>
         </w:object>
       </w:r>
     </w:p>
@@ -10145,10 +10240,10 @@
       </w:pPr>
       <w:r>
         <w:object w:dxaOrig="2370" w:dyaOrig="4981" w14:anchorId="778324E6">
-          <v:shape id="_x0000_i1029" type="#_x0000_t75" style="width:115pt;height:252pt" o:ole="">
-            <v:imagedata r:id="rId17" o:title=""/>
+          <v:shape id="_x0000_i1029" type="#_x0000_t75" style="width:114.75pt;height:252pt" o:ole="">
+            <v:imagedata r:id="rId16" o:title=""/>
           </v:shape>
-          <o:OLEObject Type="Embed" ProgID="Visio.Drawing.15" ShapeID="_x0000_i1029" DrawAspect="Content" ObjectID="_1745335021" r:id="rId18"/>
+          <o:OLEObject Type="Embed" ProgID="Visio.Drawing.15" ShapeID="_x0000_i1029" DrawAspect="Content" ObjectID="_1745347089" r:id="rId17"/>
         </w:object>
       </w:r>
     </w:p>
@@ -10232,10 +10327,10 @@
       </w:pPr>
       <w:r>
         <w:object w:dxaOrig="2370" w:dyaOrig="4981" w14:anchorId="7AE8EC7A">
-          <v:shape id="_x0000_i1030" type="#_x0000_t75" style="width:115pt;height:252pt" o:ole="">
-            <v:imagedata r:id="rId19" o:title=""/>
+          <v:shape id="_x0000_i1030" type="#_x0000_t75" style="width:114.75pt;height:252pt" o:ole="">
+            <v:imagedata r:id="rId18" o:title=""/>
           </v:shape>
-          <o:OLEObject Type="Embed" ProgID="Visio.Drawing.15" ShapeID="_x0000_i1030" DrawAspect="Content" ObjectID="_1745335022" r:id="rId20"/>
+          <o:OLEObject Type="Embed" ProgID="Visio.Drawing.15" ShapeID="_x0000_i1030" DrawAspect="Content" ObjectID="_1745347090" r:id="rId19"/>
         </w:object>
       </w:r>
     </w:p>
@@ -10321,11 +10416,11 @@
         <w:keepNext/>
       </w:pPr>
       <w:r>
-        <w:object w:dxaOrig="3286" w:dyaOrig="11895" w14:anchorId="602BA894">
-          <v:shape id="_x0000_i1031" type="#_x0000_t75" style="width:151.9pt;height:550.55pt" o:ole="">
-            <v:imagedata r:id="rId21" o:title=""/>
+        <w:object w:dxaOrig="3285" w:dyaOrig="11895" w14:anchorId="602BA894">
+          <v:shape id="_x0000_i1052" type="#_x0000_t75" style="width:152.25pt;height:550.5pt" o:ole="">
+            <v:imagedata r:id="rId20" o:title=""/>
           </v:shape>
-          <o:OLEObject Type="Embed" ProgID="Visio.Drawing.15" ShapeID="_x0000_i1031" DrawAspect="Content" ObjectID="_1745335023" r:id="rId22"/>
+          <o:OLEObject Type="Embed" ProgID="Visio.Drawing.15" ShapeID="_x0000_i1052" DrawAspect="Content" ObjectID="_1745347091" r:id="rId21"/>
         </w:object>
       </w:r>
     </w:p>
@@ -10417,11 +10512,11 @@
         <w:keepNext/>
       </w:pPr>
       <w:r>
-        <w:object w:dxaOrig="5731" w:dyaOrig="15751" w14:anchorId="5B689D4B">
-          <v:shape id="_x0000_i1032" type="#_x0000_t75" style="width:243.2pt;height:667.3pt" o:ole="">
-            <v:imagedata r:id="rId23" o:title=""/>
+        <w:object w:dxaOrig="5730" w:dyaOrig="15750" w14:anchorId="5B689D4B">
+          <v:shape id="_x0000_i1056" type="#_x0000_t75" style="width:243pt;height:666.75pt" o:ole="">
+            <v:imagedata r:id="rId22" o:title=""/>
           </v:shape>
-          <o:OLEObject Type="Embed" ProgID="Visio.Drawing.15" ShapeID="_x0000_i1032" DrawAspect="Content" ObjectID="_1745335024" r:id="rId24"/>
+          <o:OLEObject Type="Embed" ProgID="Visio.Drawing.15" ShapeID="_x0000_i1056" DrawAspect="Content" ObjectID="_1745347092" r:id="rId23"/>
         </w:object>
       </w:r>
     </w:p>
@@ -10532,11 +10627,11 @@
         <w:pStyle w:val="aa"/>
       </w:pPr>
       <w:r>
-        <w:object w:dxaOrig="5716" w:dyaOrig="11221" w14:anchorId="24E9092B">
-          <v:shape id="_x0000_i1033" type="#_x0000_t75" style="width:286.25pt;height:561.05pt" o:ole="">
-            <v:imagedata r:id="rId25" o:title=""/>
+        <w:object w:dxaOrig="5715" w:dyaOrig="11220" w14:anchorId="24E9092B">
+          <v:shape id="_x0000_i1058" type="#_x0000_t75" style="width:286.5pt;height:561pt" o:ole="">
+            <v:imagedata r:id="rId24" o:title=""/>
           </v:shape>
-          <o:OLEObject Type="Embed" ProgID="Visio.Drawing.15" ShapeID="_x0000_i1033" DrawAspect="Content" ObjectID="_1745335025" r:id="rId26"/>
+          <o:OLEObject Type="Embed" ProgID="Visio.Drawing.15" ShapeID="_x0000_i1058" DrawAspect="Content" ObjectID="_1745347093" r:id="rId25"/>
         </w:object>
       </w:r>
     </w:p>
@@ -10643,11 +10738,11 @@
         <w:keepNext/>
       </w:pPr>
       <w:r>
-        <w:object w:dxaOrig="5716" w:dyaOrig="7905" w14:anchorId="706FB4B8">
-          <v:shape id="_x0000_i1034" type="#_x0000_t75" style="width:286.25pt;height:395.1pt" o:ole="">
-            <v:imagedata r:id="rId27" o:title=""/>
+        <w:object w:dxaOrig="5715" w:dyaOrig="7905" w14:anchorId="706FB4B8">
+          <v:shape id="_x0000_i1060" type="#_x0000_t75" style="width:286.5pt;height:394.5pt" o:ole="">
+            <v:imagedata r:id="rId26" o:title=""/>
           </v:shape>
-          <o:OLEObject Type="Embed" ProgID="Visio.Drawing.15" ShapeID="_x0000_i1034" DrawAspect="Content" ObjectID="_1745335026" r:id="rId28"/>
+          <o:OLEObject Type="Embed" ProgID="Visio.Drawing.15" ShapeID="_x0000_i1060" DrawAspect="Content" ObjectID="_1745347094" r:id="rId27"/>
         </w:object>
       </w:r>
     </w:p>
@@ -10826,9 +10921,9 @@
           <w:noProof/>
         </w:rPr>
         <w:drawing>
-          <wp:inline distT="0" distB="0" distL="0" distR="0" wp14:anchorId="73AEED30" wp14:editId="1708F353">
-            <wp:extent cx="5939790" cy="5841365"/>
-            <wp:effectExtent l="0" t="0" r="3810" b="6985"/>
+          <wp:inline distT="0" distB="0" distL="0" distR="0" wp14:anchorId="6903EF6F" wp14:editId="6527B647">
+            <wp:extent cx="5939790" cy="5850255"/>
+            <wp:effectExtent l="0" t="0" r="3810" b="0"/>
             <wp:docPr id="1" name="Рисунок 1"/>
             <wp:cNvGraphicFramePr>
               <a:graphicFrameLocks xmlns:a="http://schemas.openxmlformats.org/drawingml/2006/main" noChangeAspect="1"/>
@@ -10841,7 +10936,7 @@
                     <pic:cNvPicPr/>
                   </pic:nvPicPr>
                   <pic:blipFill>
-                    <a:blip r:embed="rId8"/>
+                    <a:blip r:embed="rId28"/>
                     <a:stretch>
                       <a:fillRect/>
                     </a:stretch>
@@ -10849,7 +10944,7 @@
                   <pic:spPr>
                     <a:xfrm>
                       <a:off x="0" y="0"/>
-                      <a:ext cx="5939790" cy="5841365"/>
+                      <a:ext cx="5939790" cy="5850255"/>
                     </a:xfrm>
                     <a:prstGeom prst="rect">
                       <a:avLst/>
@@ -13542,12 +13637,20 @@
     </w:p>
     <w:p>
       <w:pPr>
-        <w:pStyle w:val="aa"/>
-      </w:pPr>
-    </w:p>
-    <w:p>
-      <w:pPr>
-        <w:pStyle w:val="aa"/>
+        <w:pStyle w:val="afa"/>
+      </w:pPr>
+      <w:r>
+        <w:t>Практические результаты сортировок для случайных массивов</w:t>
+      </w:r>
+    </w:p>
+    <w:p>
+      <w:pPr>
+        <w:pStyle w:val="afa"/>
+      </w:pPr>
+    </w:p>
+    <w:p>
+      <w:pPr>
+        <w:pStyle w:val="afa"/>
       </w:pPr>
       <w:r>
         <w:t>Тест 1</w:t>
@@ -13555,96 +13658,521 @@
     </w:p>
     <w:p>
       <w:pPr>
-        <w:pStyle w:val="a2"/>
-      </w:pPr>
-    </w:p>
-    <w:p>
-      <w:pPr>
-        <w:pStyle w:val="a2"/>
-      </w:pPr>
-      <w:r>
-        <w:t>Тестовая ситуация:</w:t>
-      </w:r>
-    </w:p>
-    <w:p>
-      <w:pPr>
-        <w:pStyle w:val="a2"/>
-      </w:pPr>
-      <w:r>
-        <w:t>Исходные данные:</w:t>
-      </w:r>
-    </w:p>
-    <w:p>
-      <w:pPr>
-        <w:pStyle w:val="a2"/>
-      </w:pPr>
-      <w:r>
-        <w:t>Ожидаемый результат:</w:t>
-      </w:r>
-    </w:p>
-    <w:p>
-      <w:pPr>
-        <w:pStyle w:val="a2"/>
-      </w:pPr>
-      <w:r>
-        <w:t>Полученный результат:</w:t>
+        <w:pStyle w:val="afa"/>
+      </w:pPr>
+    </w:p>
+    <w:p>
+      <w:pPr>
+        <w:pStyle w:val="afa"/>
+        <w:keepNext/>
+      </w:pPr>
+      <w:r>
+        <w:rPr>
+          <w:noProof/>
+        </w:rPr>
+        <w:drawing>
+          <wp:inline distT="0" distB="0" distL="0" distR="0" wp14:anchorId="3D7FFC66" wp14:editId="48F8FDDD">
+            <wp:extent cx="5939790" cy="2364740"/>
+            <wp:effectExtent l="0" t="0" r="3810" b="0"/>
+            <wp:docPr id="4" name="Рисунок 4"/>
+            <wp:cNvGraphicFramePr>
+              <a:graphicFrameLocks xmlns:a="http://schemas.openxmlformats.org/drawingml/2006/main" noChangeAspect="1"/>
+            </wp:cNvGraphicFramePr>
+            <a:graphic xmlns:a="http://schemas.openxmlformats.org/drawingml/2006/main">
+              <a:graphicData uri="http://schemas.openxmlformats.org/drawingml/2006/picture">
+                <pic:pic xmlns:pic="http://schemas.openxmlformats.org/drawingml/2006/picture">
+                  <pic:nvPicPr>
+                    <pic:cNvPr id="1" name=""/>
+                    <pic:cNvPicPr/>
+                  </pic:nvPicPr>
+                  <pic:blipFill>
+                    <a:blip r:embed="rId29"/>
+                    <a:stretch>
+                      <a:fillRect/>
+                    </a:stretch>
+                  </pic:blipFill>
+                  <pic:spPr>
+                    <a:xfrm>
+                      <a:off x="0" y="0"/>
+                      <a:ext cx="5939790" cy="2364740"/>
+                    </a:xfrm>
+                    <a:prstGeom prst="rect">
+                      <a:avLst/>
+                    </a:prstGeom>
+                  </pic:spPr>
+                </pic:pic>
+              </a:graphicData>
+            </a:graphic>
+          </wp:inline>
+        </w:drawing>
+      </w:r>
+    </w:p>
+    <w:p>
+      <w:pPr>
+        <w:pStyle w:val="afa"/>
+        <w:keepNext/>
+      </w:pPr>
+    </w:p>
+    <w:p>
+      <w:pPr>
+        <w:pStyle w:val="ab"/>
+      </w:pPr>
+      <w:r>
+        <w:t xml:space="preserve">Рисунок </w:t>
+      </w:r>
+      <w:fldSimple w:instr=" SEQ Рисунок \* ARABIC ">
+        <w:r>
+          <w:rPr>
+            <w:noProof/>
+          </w:rPr>
+          <w:t>12</w:t>
+        </w:r>
+      </w:fldSimple>
+      <w:r>
+        <w:t xml:space="preserve"> </w:t>
+      </w:r>
+      <w:r>
+        <w:t>–</w:t>
+      </w:r>
+      <w:r>
+        <w:t xml:space="preserve"> </w:t>
+      </w:r>
+      <w:r>
+        <w:t>Тестовые наборы</w:t>
+      </w:r>
+      <w:r>
+        <w:t xml:space="preserve"> (</w:t>
+      </w:r>
+      <w:r>
+        <w:t>Тест 1</w:t>
+      </w:r>
+      <w:r>
+        <w:t>)</w:t>
+      </w:r>
+    </w:p>
+    <w:p>
+      <w:pPr>
+        <w:pStyle w:val="ab"/>
+      </w:pPr>
+    </w:p>
+    <w:p>
+      <w:pPr>
+        <w:pStyle w:val="afa"/>
+      </w:pPr>
+      <w:r>
+        <w:t>Тест 2</w:t>
+      </w:r>
+    </w:p>
+    <w:p>
+      <w:pPr>
+        <w:pStyle w:val="afa"/>
+      </w:pPr>
+    </w:p>
+    <w:p>
+      <w:pPr>
+        <w:pStyle w:val="afa"/>
+        <w:keepNext/>
+      </w:pPr>
+      <w:r>
+        <w:rPr>
+          <w:noProof/>
+        </w:rPr>
+        <w:drawing>
+          <wp:inline distT="0" distB="0" distL="0" distR="0" wp14:anchorId="1D0E87F6" wp14:editId="6D746CE6">
+            <wp:extent cx="5939790" cy="2393315"/>
+            <wp:effectExtent l="0" t="0" r="3810" b="6985"/>
+            <wp:docPr id="5" name="Рисунок 5"/>
+            <wp:cNvGraphicFramePr>
+              <a:graphicFrameLocks xmlns:a="http://schemas.openxmlformats.org/drawingml/2006/main" noChangeAspect="1"/>
+            </wp:cNvGraphicFramePr>
+            <a:graphic xmlns:a="http://schemas.openxmlformats.org/drawingml/2006/main">
+              <a:graphicData uri="http://schemas.openxmlformats.org/drawingml/2006/picture">
+                <pic:pic xmlns:pic="http://schemas.openxmlformats.org/drawingml/2006/picture">
+                  <pic:nvPicPr>
+                    <pic:cNvPr id="1" name=""/>
+                    <pic:cNvPicPr/>
+                  </pic:nvPicPr>
+                  <pic:blipFill>
+                    <a:blip r:embed="rId30"/>
+                    <a:stretch>
+                      <a:fillRect/>
+                    </a:stretch>
+                  </pic:blipFill>
+                  <pic:spPr>
+                    <a:xfrm>
+                      <a:off x="0" y="0"/>
+                      <a:ext cx="5939790" cy="2393315"/>
+                    </a:xfrm>
+                    <a:prstGeom prst="rect">
+                      <a:avLst/>
+                    </a:prstGeom>
+                  </pic:spPr>
+                </pic:pic>
+              </a:graphicData>
+            </a:graphic>
+          </wp:inline>
+        </w:drawing>
+      </w:r>
+    </w:p>
+    <w:p>
+      <w:pPr>
+        <w:pStyle w:val="afa"/>
+        <w:keepNext/>
+      </w:pPr>
+    </w:p>
+    <w:p>
+      <w:pPr>
+        <w:pStyle w:val="ab"/>
+      </w:pPr>
+      <w:r>
+        <w:t xml:space="preserve">Рисунок </w:t>
+      </w:r>
+      <w:fldSimple w:instr=" SEQ Рисунок \* ARABIC ">
+        <w:r>
+          <w:rPr>
+            <w:noProof/>
+          </w:rPr>
+          <w:t>13</w:t>
+        </w:r>
+      </w:fldSimple>
+      <w:r>
+        <w:t xml:space="preserve"> </w:t>
+      </w:r>
+      <w:r>
+        <w:t xml:space="preserve">– </w:t>
+      </w:r>
+      <w:r>
+        <w:t>Тестовые наборы</w:t>
+      </w:r>
+      <w:r>
+        <w:t xml:space="preserve"> (</w:t>
+      </w:r>
+      <w:r>
+        <w:t>Тест 2</w:t>
+      </w:r>
+      <w:r>
+        <w:t>)</w:t>
       </w:r>
     </w:p>
     <w:p/>
-    <w:p>
-      <w:pPr>
-        <w:pStyle w:val="aa"/>
-      </w:pPr>
-      <w:r>
-        <w:t>Тест 2</w:t>
-      </w:r>
-    </w:p>
-    <w:p>
-      <w:pPr>
-        <w:pStyle w:val="a2"/>
-      </w:pPr>
-    </w:p>
-    <w:p>
-      <w:pPr>
-        <w:pStyle w:val="a2"/>
-      </w:pPr>
-      <w:r>
-        <w:t>Тестовая ситуация:</w:t>
-      </w:r>
-    </w:p>
-    <w:p>
-      <w:pPr>
-        <w:pStyle w:val="a2"/>
-      </w:pPr>
-      <w:r>
-        <w:t>Исходные данные:</w:t>
-      </w:r>
-    </w:p>
-    <w:p>
-      <w:pPr>
-        <w:pStyle w:val="a2"/>
-      </w:pPr>
-      <w:r>
-        <w:t>Ожидаемый результат:</w:t>
-      </w:r>
-    </w:p>
-    <w:p>
-      <w:pPr>
-        <w:pStyle w:val="a2"/>
-      </w:pPr>
-      <w:r>
-        <w:t>Полученный результат:</w:t>
-      </w:r>
-    </w:p>
-    <w:p>
-      <w:pPr>
-        <w:pStyle w:val="aa"/>
-      </w:pPr>
-      <w:r>
-        <w:t>…</w:t>
-      </w:r>
-    </w:p>
     <w:p/>
+    <w:p/>
+    <w:p/>
+    <w:p/>
+    <w:p/>
+    <w:p/>
+    <w:p>
+      <w:pPr>
+        <w:pStyle w:val="afa"/>
+      </w:pPr>
+      <w:r>
+        <w:lastRenderedPageBreak/>
+        <w:t>Тест 3</w:t>
+      </w:r>
+    </w:p>
+    <w:p/>
+    <w:p>
+      <w:pPr>
+        <w:pStyle w:val="afa"/>
+        <w:keepNext/>
+      </w:pPr>
+      <w:r>
+        <w:rPr>
+          <w:noProof/>
+        </w:rPr>
+        <w:drawing>
+          <wp:inline distT="0" distB="0" distL="0" distR="0" wp14:anchorId="6F65833A" wp14:editId="01C59E27">
+            <wp:extent cx="5939790" cy="2384425"/>
+            <wp:effectExtent l="0" t="0" r="3810" b="0"/>
+            <wp:docPr id="6" name="Рисунок 6"/>
+            <wp:cNvGraphicFramePr>
+              <a:graphicFrameLocks xmlns:a="http://schemas.openxmlformats.org/drawingml/2006/main" noChangeAspect="1"/>
+            </wp:cNvGraphicFramePr>
+            <a:graphic xmlns:a="http://schemas.openxmlformats.org/drawingml/2006/main">
+              <a:graphicData uri="http://schemas.openxmlformats.org/drawingml/2006/picture">
+                <pic:pic xmlns:pic="http://schemas.openxmlformats.org/drawingml/2006/picture">
+                  <pic:nvPicPr>
+                    <pic:cNvPr id="1" name=""/>
+                    <pic:cNvPicPr/>
+                  </pic:nvPicPr>
+                  <pic:blipFill>
+                    <a:blip r:embed="rId31"/>
+                    <a:stretch>
+                      <a:fillRect/>
+                    </a:stretch>
+                  </pic:blipFill>
+                  <pic:spPr>
+                    <a:xfrm>
+                      <a:off x="0" y="0"/>
+                      <a:ext cx="5939790" cy="2384425"/>
+                    </a:xfrm>
+                    <a:prstGeom prst="rect">
+                      <a:avLst/>
+                    </a:prstGeom>
+                  </pic:spPr>
+                </pic:pic>
+              </a:graphicData>
+            </a:graphic>
+          </wp:inline>
+        </w:drawing>
+      </w:r>
+    </w:p>
+    <w:p>
+      <w:pPr>
+        <w:pStyle w:val="afa"/>
+        <w:keepNext/>
+      </w:pPr>
+    </w:p>
+    <w:p>
+      <w:pPr>
+        <w:pStyle w:val="ab"/>
+      </w:pPr>
+      <w:r>
+        <w:t xml:space="preserve">Рисунок </w:t>
+      </w:r>
+      <w:fldSimple w:instr=" SEQ Рисунок \* ARABIC ">
+        <w:r>
+          <w:rPr>
+            <w:noProof/>
+          </w:rPr>
+          <w:t>14</w:t>
+        </w:r>
+      </w:fldSimple>
+      <w:r>
+        <w:t xml:space="preserve"> </w:t>
+      </w:r>
+      <w:r>
+        <w:t xml:space="preserve">– </w:t>
+      </w:r>
+      <w:r>
+        <w:t>Тестовые наборы</w:t>
+      </w:r>
+      <w:r>
+        <w:t xml:space="preserve"> (</w:t>
+      </w:r>
+      <w:r>
+        <w:t>Тест 3</w:t>
+      </w:r>
+      <w:r>
+        <w:t>)</w:t>
+      </w:r>
+    </w:p>
+    <w:p/>
+    <w:p>
+      <w:pPr>
+        <w:pStyle w:val="afa"/>
+      </w:pPr>
+      <w:r>
+        <w:t>Тест 4</w:t>
+      </w:r>
+    </w:p>
+    <w:p/>
+    <w:p>
+      <w:pPr>
+        <w:pStyle w:val="afa"/>
+        <w:keepNext/>
+      </w:pPr>
+      <w:r>
+        <w:rPr>
+          <w:noProof/>
+        </w:rPr>
+        <w:drawing>
+          <wp:inline distT="0" distB="0" distL="0" distR="0" wp14:anchorId="782BD602" wp14:editId="1A25C563">
+            <wp:extent cx="5939790" cy="2390140"/>
+            <wp:effectExtent l="0" t="0" r="3810" b="0"/>
+            <wp:docPr id="8" name="Рисунок 8"/>
+            <wp:cNvGraphicFramePr>
+              <a:graphicFrameLocks xmlns:a="http://schemas.openxmlformats.org/drawingml/2006/main" noChangeAspect="1"/>
+            </wp:cNvGraphicFramePr>
+            <a:graphic xmlns:a="http://schemas.openxmlformats.org/drawingml/2006/main">
+              <a:graphicData uri="http://schemas.openxmlformats.org/drawingml/2006/picture">
+                <pic:pic xmlns:pic="http://schemas.openxmlformats.org/drawingml/2006/picture">
+                  <pic:nvPicPr>
+                    <pic:cNvPr id="1" name=""/>
+                    <pic:cNvPicPr/>
+                  </pic:nvPicPr>
+                  <pic:blipFill>
+                    <a:blip r:embed="rId32"/>
+                    <a:stretch>
+                      <a:fillRect/>
+                    </a:stretch>
+                  </pic:blipFill>
+                  <pic:spPr>
+                    <a:xfrm>
+                      <a:off x="0" y="0"/>
+                      <a:ext cx="5939790" cy="2390140"/>
+                    </a:xfrm>
+                    <a:prstGeom prst="rect">
+                      <a:avLst/>
+                    </a:prstGeom>
+                  </pic:spPr>
+                </pic:pic>
+              </a:graphicData>
+            </a:graphic>
+          </wp:inline>
+        </w:drawing>
+      </w:r>
+    </w:p>
+    <w:p>
+      <w:pPr>
+        <w:pStyle w:val="afa"/>
+        <w:keepNext/>
+      </w:pPr>
+    </w:p>
+    <w:p>
+      <w:pPr>
+        <w:pStyle w:val="ab"/>
+      </w:pPr>
+      <w:r>
+        <w:t xml:space="preserve">Рисунок </w:t>
+      </w:r>
+      <w:fldSimple w:instr=" SEQ Рисунок \* ARABIC ">
+        <w:r>
+          <w:rPr>
+            <w:noProof/>
+          </w:rPr>
+          <w:t>15</w:t>
+        </w:r>
+      </w:fldSimple>
+      <w:r>
+        <w:t xml:space="preserve"> </w:t>
+      </w:r>
+      <w:r>
+        <w:t xml:space="preserve">– </w:t>
+      </w:r>
+      <w:r>
+        <w:t>Тестовые наборы</w:t>
+      </w:r>
+      <w:r>
+        <w:t xml:space="preserve"> (</w:t>
+      </w:r>
+      <w:r>
+        <w:t>Тест 4</w:t>
+      </w:r>
+      <w:r>
+        <w:t>)</w:t>
+      </w:r>
+    </w:p>
+    <w:p/>
+    <w:p/>
+    <w:p/>
+    <w:p/>
+    <w:p/>
+    <w:p/>
+    <w:p/>
+    <w:p/>
+    <w:p/>
+    <w:p/>
+    <w:p/>
+    <w:p/>
+    <w:p>
+      <w:pPr>
+        <w:pStyle w:val="afa"/>
+      </w:pPr>
+      <w:r>
+        <w:lastRenderedPageBreak/>
+        <w:t>Тест 5</w:t>
+      </w:r>
+    </w:p>
+    <w:p>
+      <w:pPr>
+        <w:pStyle w:val="afa"/>
+        <w:jc w:val="left"/>
+      </w:pPr>
+    </w:p>
+    <w:p>
+      <w:pPr>
+        <w:pStyle w:val="afa"/>
+        <w:keepNext/>
+        <w:jc w:val="left"/>
+      </w:pPr>
+      <w:r>
+        <w:rPr>
+          <w:noProof/>
+        </w:rPr>
+        <w:drawing>
+          <wp:inline distT="0" distB="0" distL="0" distR="0" wp14:anchorId="4B412AFF" wp14:editId="78282739">
+            <wp:extent cx="5939790" cy="2399030"/>
+            <wp:effectExtent l="0" t="0" r="3810" b="1270"/>
+            <wp:docPr id="9" name="Рисунок 9"/>
+            <wp:cNvGraphicFramePr>
+              <a:graphicFrameLocks xmlns:a="http://schemas.openxmlformats.org/drawingml/2006/main" noChangeAspect="1"/>
+            </wp:cNvGraphicFramePr>
+            <a:graphic xmlns:a="http://schemas.openxmlformats.org/drawingml/2006/main">
+              <a:graphicData uri="http://schemas.openxmlformats.org/drawingml/2006/picture">
+                <pic:pic xmlns:pic="http://schemas.openxmlformats.org/drawingml/2006/picture">
+                  <pic:nvPicPr>
+                    <pic:cNvPr id="1" name=""/>
+                    <pic:cNvPicPr/>
+                  </pic:nvPicPr>
+                  <pic:blipFill>
+                    <a:blip r:embed="rId33"/>
+                    <a:stretch>
+                      <a:fillRect/>
+                    </a:stretch>
+                  </pic:blipFill>
+                  <pic:spPr>
+                    <a:xfrm>
+                      <a:off x="0" y="0"/>
+                      <a:ext cx="5939790" cy="2399030"/>
+                    </a:xfrm>
+                    <a:prstGeom prst="rect">
+                      <a:avLst/>
+                    </a:prstGeom>
+                  </pic:spPr>
+                </pic:pic>
+              </a:graphicData>
+            </a:graphic>
+          </wp:inline>
+        </w:drawing>
+      </w:r>
+    </w:p>
+    <w:p>
+      <w:pPr>
+        <w:pStyle w:val="afa"/>
+        <w:keepNext/>
+        <w:jc w:val="left"/>
+      </w:pPr>
+    </w:p>
+    <w:p>
+      <w:pPr>
+        <w:pStyle w:val="ab"/>
+      </w:pPr>
+      <w:r>
+        <w:t xml:space="preserve">Рисунок </w:t>
+      </w:r>
+      <w:fldSimple w:instr=" SEQ Рисунок \* ARABIC ">
+        <w:r>
+          <w:rPr>
+            <w:noProof/>
+          </w:rPr>
+          <w:t>16</w:t>
+        </w:r>
+      </w:fldSimple>
+      <w:r>
+        <w:t xml:space="preserve"> </w:t>
+      </w:r>
+      <w:r>
+        <w:t xml:space="preserve">– </w:t>
+      </w:r>
+      <w:r>
+        <w:t>Тестовые наборы</w:t>
+      </w:r>
+      <w:r>
+        <w:t xml:space="preserve"> (</w:t>
+      </w:r>
+      <w:r>
+        <w:t>Тест 5</w:t>
+      </w:r>
+      <w:r>
+        <w:t>)</w:t>
+      </w:r>
+    </w:p>
+    <w:p>
+      <w:pPr>
+        <w:pStyle w:val="ab"/>
+      </w:pPr>
+    </w:p>
     <w:p>
       <w:pPr>
         <w:pStyle w:val="a9"/>
@@ -13658,23 +14186,35 @@
     <w:p>
       <w:pPr>
         <w:pStyle w:val="afa"/>
+        <w:rPr>
+          <w:lang w:val="en-US"/>
+        </w:rPr>
       </w:pPr>
       <w:r>
         <w:t>Исходный</w:t>
       </w:r>
       <w:r>
+        <w:rPr>
+          <w:lang w:val="en-US"/>
+        </w:rPr>
         <w:t xml:space="preserve"> </w:t>
       </w:r>
       <w:r>
         <w:t>код</w:t>
       </w:r>
       <w:r>
+        <w:rPr>
+          <w:lang w:val="en-US"/>
+        </w:rPr>
         <w:t xml:space="preserve"> </w:t>
       </w:r>
       <w:r>
         <w:t>блока</w:t>
       </w:r>
       <w:r>
+        <w:rPr>
+          <w:lang w:val="en-US"/>
+        </w:rPr>
         <w:t xml:space="preserve"> </w:t>
       </w:r>
       <w:proofErr w:type="spellStart"/>
@@ -13688,6 +14228,14 @@
     </w:p>
     <w:p>
       <w:pPr>
+        <w:pStyle w:val="afa"/>
+        <w:rPr>
+          <w:lang w:val="en-US"/>
+        </w:rPr>
+      </w:pPr>
+    </w:p>
+    <w:p>
+      <w:pPr>
         <w:pStyle w:val="afe"/>
       </w:pPr>
       <w:r>
@@ -14434,22 +14982,6 @@
       <w:proofErr w:type="spellEnd"/>
       <w:r>
         <w:t>: integer;</w:t>
-      </w:r>
-    </w:p>
-    <w:p>
-      <w:pPr>
-        <w:pStyle w:val="afe"/>
-      </w:pPr>
-      <w:r>
-        <w:t xml:space="preserve">  //</w:t>
-      </w:r>
-      <w:proofErr w:type="spellStart"/>
-      <w:r>
-        <w:t>i</w:t>
-      </w:r>
-      <w:proofErr w:type="spellEnd"/>
-      <w:r>
-        <w:t>, j - iterators</w:t>
       </w:r>
     </w:p>
     <w:p>
@@ -14462,6 +14994,22 @@
       </w:r>
       <w:proofErr w:type="spellStart"/>
       <w:r>
+        <w:t>i</w:t>
+      </w:r>
+      <w:proofErr w:type="spellEnd"/>
+      <w:r>
+        <w:t>, j - iterators</w:t>
+      </w:r>
+    </w:p>
+    <w:p>
+      <w:pPr>
+        <w:pStyle w:val="afe"/>
+      </w:pPr>
+      <w:r>
+        <w:t xml:space="preserve">  //</w:t>
+      </w:r>
+      <w:proofErr w:type="spellStart"/>
+      <w:r>
         <w:t>AmOfStep</w:t>
       </w:r>
       <w:proofErr w:type="spellEnd"/>
@@ -15177,6 +15725,7 @@
         <w:pStyle w:val="afe"/>
       </w:pPr>
       <w:r>
+        <w:lastRenderedPageBreak/>
         <w:t>//Proc for selection sort</w:t>
       </w:r>
     </w:p>
@@ -15186,7 +15735,6 @@
         <w:ind w:left="1276" w:hanging="567"/>
       </w:pPr>
       <w:r>
-        <w:lastRenderedPageBreak/>
         <w:t xml:space="preserve">Procedure </w:t>
       </w:r>
       <w:proofErr w:type="spellStart"/>
@@ -15947,7 +16495,7 @@
       </w:r>
     </w:p>
     <w:sectPr>
-      <w:footerReference w:type="default" r:id="rId29"/>
+      <w:footerReference w:type="default" r:id="rId34"/>
       <w:pgSz w:w="11906" w:h="16838"/>
       <w:pgMar w:top="1134" w:right="851" w:bottom="1134" w:left="1701" w:header="709" w:footer="709" w:gutter="0"/>
       <w:pgNumType w:start="1"/>

</xml_diff>